<commit_message>
Resurrecting DrJay / Update
</commit_message>
<xml_diff>
--- a/++Templated Entries/++DrJay/Klaxon (Wells) Templated JJ/Klaxon (Wells) Templated JJ.docx
+++ b/++Templated Entries/++DrJay/Klaxon (Wells) Templated JJ/Klaxon (Wells) Templated JJ.docx
@@ -66,6 +66,7 @@
               <w:listItem w:displayText="Prof." w:value="Prof."/>
             </w:dropDownList>
           </w:sdtPr>
+          <w:sdtEndPr/>
           <w:sdtContent>
             <w:tc>
               <w:tcPr>
@@ -101,6 +102,7 @@
             </w:placeholder>
             <w:text/>
           </w:sdtPr>
+          <w:sdtEndPr/>
           <w:sdtContent>
             <w:tc>
               <w:tcPr>
@@ -125,6 +127,7 @@
             <w:showingPlcHdr/>
             <w:text/>
           </w:sdtPr>
+          <w:sdtEndPr/>
           <w:sdtContent>
             <w:tc>
               <w:tcPr>
@@ -151,6 +154,7 @@
             </w:placeholder>
             <w:text/>
           </w:sdtPr>
+          <w:sdtEndPr/>
           <w:sdtContent>
             <w:tc>
               <w:tcPr>
@@ -195,6 +199,7 @@
             </w:placeholder>
             <w:showingPlcHdr/>
           </w:sdtPr>
+          <w:sdtEndPr/>
           <w:sdtContent>
             <w:tc>
               <w:tcPr>
@@ -243,6 +248,7 @@
             </w:placeholder>
             <w:text/>
           </w:sdtPr>
+          <w:sdtEndPr/>
           <w:sdtContent>
             <w:tc>
               <w:tcPr>
@@ -320,6 +326,7 @@
             </w:placeholder>
             <w:text/>
           </w:sdtPr>
+          <w:sdtEndPr/>
           <w:sdtContent>
             <w:tc>
               <w:tcPr>
@@ -377,6 +384,7 @@
             </w:placeholder>
             <w:showingPlcHdr/>
           </w:sdtPr>
+          <w:sdtEndPr/>
           <w:sdtContent>
             <w:tc>
               <w:tcPr>
@@ -425,6 +433,7 @@
             </w:placeholder>
             <w:showingPlcHdr/>
           </w:sdtPr>
+          <w:sdtEndPr/>
           <w:sdtContent>
             <w:tc>
               <w:tcPr>
@@ -469,6 +478,7 @@
               <w:docPart w:val="DC3A4074AA24764EB0433B0E32C1C190"/>
             </w:placeholder>
           </w:sdtPr>
+          <w:sdtEndPr/>
           <w:sdtContent>
             <w:tc>
               <w:tcPr>
@@ -560,7 +570,89 @@
                   <w:rPr>
                     <w:rFonts w:ascii="Garamond" w:hAnsi="Garamond"/>
                   </w:rPr>
-                  <w:t xml:space="preserve"> Key contributors included the writers Sérgio Milliet, Menotti Del Picchia, Guilherme de Almeida, and Oswald de Andrade, but it was the impact of the “pope” of Brazilian modernism, Mário de Andrade</w:t>
+                  <w:t xml:space="preserve"> Key contributors included the writers </w:t>
+                </w:r>
+                <w:proofErr w:type="spellStart"/>
+                <w:r>
+                  <w:rPr>
+                    <w:rFonts w:ascii="Garamond" w:hAnsi="Garamond"/>
+                  </w:rPr>
+                  <w:t>Sérgio</w:t>
+                </w:r>
+                <w:proofErr w:type="spellEnd"/>
+                <w:r>
+                  <w:rPr>
+                    <w:rFonts w:ascii="Garamond" w:hAnsi="Garamond"/>
+                  </w:rPr>
+                  <w:t xml:space="preserve"> </w:t>
+                </w:r>
+                <w:proofErr w:type="spellStart"/>
+                <w:r>
+                  <w:rPr>
+                    <w:rFonts w:ascii="Garamond" w:hAnsi="Garamond"/>
+                  </w:rPr>
+                  <w:t>Milliet</w:t>
+                </w:r>
+                <w:proofErr w:type="spellEnd"/>
+                <w:r>
+                  <w:rPr>
+                    <w:rFonts w:ascii="Garamond" w:hAnsi="Garamond"/>
+                  </w:rPr>
+                  <w:t xml:space="preserve">, Menotti Del </w:t>
+                </w:r>
+                <w:proofErr w:type="spellStart"/>
+                <w:r>
+                  <w:rPr>
+                    <w:rFonts w:ascii="Garamond" w:hAnsi="Garamond"/>
+                  </w:rPr>
+                  <w:t>Picchia</w:t>
+                </w:r>
+                <w:proofErr w:type="spellEnd"/>
+                <w:r>
+                  <w:rPr>
+                    <w:rFonts w:ascii="Garamond" w:hAnsi="Garamond"/>
+                  </w:rPr>
+                  <w:t xml:space="preserve">, </w:t>
+                </w:r>
+                <w:proofErr w:type="spellStart"/>
+                <w:r>
+                  <w:rPr>
+                    <w:rFonts w:ascii="Garamond" w:hAnsi="Garamond"/>
+                  </w:rPr>
+                  <w:t>Guilherme</w:t>
+                </w:r>
+                <w:proofErr w:type="spellEnd"/>
+                <w:r>
+                  <w:rPr>
+                    <w:rFonts w:ascii="Garamond" w:hAnsi="Garamond"/>
+                  </w:rPr>
+                  <w:t xml:space="preserve"> de Almeida, and Oswald de Andrade, but it was the impact of the </w:t>
+                </w:r>
+                <w:r>
+                  <w:rPr>
+                    <w:rFonts w:ascii="Garamond" w:hAnsi="Garamond"/>
+                  </w:rPr>
+                  <w:t>‘pope’</w:t>
+                </w:r>
+                <w:r>
+                  <w:rPr>
+                    <w:rFonts w:ascii="Garamond" w:hAnsi="Garamond"/>
+                  </w:rPr>
+                  <w:t xml:space="preserve"> of Brazilian modernism, </w:t>
+                </w:r>
+                <w:proofErr w:type="spellStart"/>
+                <w:r>
+                  <w:rPr>
+                    <w:rFonts w:ascii="Garamond" w:hAnsi="Garamond"/>
+                  </w:rPr>
+                  <w:t>Mário</w:t>
+                </w:r>
+                <w:proofErr w:type="spellEnd"/>
+                <w:r>
+                  <w:rPr>
+                    <w:rFonts w:ascii="Garamond" w:hAnsi="Garamond"/>
+                  </w:rPr>
+                  <w:t xml:space="preserve"> de Andrade</w:t>
                 </w:r>
                 <w:r>
                   <w:rPr>
@@ -716,7 +808,55 @@
                   <w:rPr>
                     <w:rFonts w:ascii="Garamond" w:hAnsi="Garamond"/>
                   </w:rPr>
-                  <w:t xml:space="preserve">was the main organ for what is known as Brazilian modernism’s first phase; in the opening manifesto, the editors describe the current climate as “an era of construction” (May 15, p. 15). In its first issue, while defiantly declaring the journal “internationalist,” the editors simultaneously affirm that the journal would “die for the integrity” of the Brazilian nation: this tension between the national and the cosmopolitan runs through many Latin American modernist movements of the period. Retrospectively, </w:t>
+                  <w:t xml:space="preserve">was the main organ for what is known as Brazilian modernism’s first phase; in the opening manifesto, the editors describe the current climate as </w:t>
+                </w:r>
+                <w:r>
+                  <w:rPr>
+                    <w:rFonts w:ascii="Garamond" w:hAnsi="Garamond"/>
+                  </w:rPr>
+                  <w:t>‘an era of construction’</w:t>
+                </w:r>
+                <w:r>
+                  <w:rPr>
+                    <w:rFonts w:ascii="Garamond" w:hAnsi="Garamond"/>
+                  </w:rPr>
+                  <w:t xml:space="preserve"> (May 15, p. 15). In its first issue, while </w:t>
+                </w:r>
+                <w:r>
+                  <w:rPr>
+                    <w:rFonts w:ascii="Garamond" w:hAnsi="Garamond"/>
+                  </w:rPr>
+                  <w:t>defiantly declaring the journal ‘</w:t>
+                </w:r>
+                <w:r>
+                  <w:rPr>
+                    <w:rFonts w:ascii="Garamond" w:hAnsi="Garamond"/>
+                  </w:rPr>
+                  <w:t>internatio</w:t>
+                </w:r>
+                <w:r>
+                  <w:rPr>
+                    <w:rFonts w:ascii="Garamond" w:hAnsi="Garamond"/>
+                  </w:rPr>
+                  <w:t>nalist,’</w:t>
+                </w:r>
+                <w:r>
+                  <w:rPr>
+                    <w:rFonts w:ascii="Garamond" w:hAnsi="Garamond"/>
+                  </w:rPr>
+                  <w:t xml:space="preserve"> the editors simultaneously</w:t>
+                </w:r>
+                <w:r>
+                  <w:rPr>
+                    <w:rFonts w:ascii="Garamond" w:hAnsi="Garamond"/>
+                  </w:rPr>
+                  <w:t xml:space="preserve"> affirm that the journal would ‘die for the integrity’</w:t>
+                </w:r>
+                <w:r>
+                  <w:rPr>
+                    <w:rFonts w:ascii="Garamond" w:hAnsi="Garamond"/>
+                  </w:rPr>
+                  <w:t xml:space="preserve"> of the Brazilian nation: this tension between the national and the cosmopolitan runs through many Latin American modernist movements of the period. Retrospectively, </w:t>
                 </w:r>
                 <w:r>
                   <w:rPr>
@@ -729,7 +869,105 @@
                   <w:rPr>
                     <w:rFonts w:ascii="Garamond" w:hAnsi="Garamond"/>
                   </w:rPr>
-                  <w:t xml:space="preserve"> is often considered the most radical of its contemporaries in Latin America, not only for its irreverent, anti-academic, and often satirical tone, but also for its visual components, with influences from the Bauhaus and works by Brazilian modernist painters Anita Malfatti, Zina Aita Tarsila de Amaral, and Emiliano Di Cavalcanti.</w:t>
+                  <w:t xml:space="preserve"> is often considered the most radical of its contemporaries in Latin America, not only for its irreverent, anti-academic, and often satirical tone, but also for its visual components, with influences from the Bauhaus and works by Brazilian modernist painters Anita </w:t>
+                </w:r>
+                <w:proofErr w:type="spellStart"/>
+                <w:r>
+                  <w:rPr>
+                    <w:rFonts w:ascii="Garamond" w:hAnsi="Garamond"/>
+                  </w:rPr>
+                  <w:t>Malfatti</w:t>
+                </w:r>
+                <w:proofErr w:type="spellEnd"/>
+                <w:r>
+                  <w:rPr>
+                    <w:rFonts w:ascii="Garamond" w:hAnsi="Garamond"/>
+                  </w:rPr>
+                  <w:t xml:space="preserve">, </w:t>
+                </w:r>
+                <w:proofErr w:type="spellStart"/>
+                <w:r>
+                  <w:rPr>
+                    <w:rFonts w:ascii="Garamond" w:hAnsi="Garamond"/>
+                  </w:rPr>
+                  <w:t>Zina</w:t>
+                </w:r>
+                <w:proofErr w:type="spellEnd"/>
+                <w:r>
+                  <w:rPr>
+                    <w:rFonts w:ascii="Garamond" w:hAnsi="Garamond"/>
+                  </w:rPr>
+                  <w:t xml:space="preserve"> </w:t>
+                </w:r>
+                <w:proofErr w:type="spellStart"/>
+                <w:r>
+                  <w:rPr>
+                    <w:rFonts w:ascii="Garamond" w:hAnsi="Garamond"/>
+                  </w:rPr>
+                  <w:t>Aita</w:t>
+                </w:r>
+                <w:proofErr w:type="spellEnd"/>
+                <w:r>
+                  <w:rPr>
+                    <w:rFonts w:ascii="Garamond" w:hAnsi="Garamond"/>
+                  </w:rPr>
+                  <w:t xml:space="preserve"> </w:t>
+                </w:r>
+                <w:proofErr w:type="spellStart"/>
+                <w:r>
+                  <w:rPr>
+                    <w:rFonts w:ascii="Garamond" w:hAnsi="Garamond"/>
+                  </w:rPr>
+                  <w:t>Tarsila</w:t>
+                </w:r>
+                <w:proofErr w:type="spellEnd"/>
+                <w:r>
+                  <w:rPr>
+                    <w:rFonts w:ascii="Garamond" w:hAnsi="Garamond"/>
+                  </w:rPr>
+                  <w:t xml:space="preserve"> de </w:t>
+                </w:r>
+                <w:proofErr w:type="spellStart"/>
+                <w:r>
+                  <w:rPr>
+                    <w:rFonts w:ascii="Garamond" w:hAnsi="Garamond"/>
+                  </w:rPr>
+                  <w:t>Amaral</w:t>
+                </w:r>
+                <w:proofErr w:type="spellEnd"/>
+                <w:r>
+                  <w:rPr>
+                    <w:rFonts w:ascii="Garamond" w:hAnsi="Garamond"/>
+                  </w:rPr>
+                  <w:t xml:space="preserve">, and </w:t>
+                </w:r>
+                <w:proofErr w:type="spellStart"/>
+                <w:r>
+                  <w:rPr>
+                    <w:rFonts w:ascii="Garamond" w:hAnsi="Garamond"/>
+                  </w:rPr>
+                  <w:t>Emiliano</w:t>
+                </w:r>
+                <w:proofErr w:type="spellEnd"/>
+                <w:r>
+                  <w:rPr>
+                    <w:rFonts w:ascii="Garamond" w:hAnsi="Garamond"/>
+                  </w:rPr>
+                  <w:t xml:space="preserve"> Di </w:t>
+                </w:r>
+                <w:proofErr w:type="spellStart"/>
+                <w:r>
+                  <w:rPr>
+                    <w:rFonts w:ascii="Garamond" w:hAnsi="Garamond"/>
+                  </w:rPr>
+                  <w:t>Cavalcanti</w:t>
+                </w:r>
+                <w:proofErr w:type="spellEnd"/>
+                <w:r>
+                  <w:rPr>
+                    <w:rFonts w:ascii="Garamond" w:hAnsi="Garamond"/>
+                  </w:rPr>
+                  <w:t>.</w:t>
                 </w:r>
               </w:p>
               <w:p>
@@ -780,16 +1018,45 @@
                 <w:r>
                   <w:t xml:space="preserve">Figure </w:t>
                 </w:r>
-                <w:fldSimple w:instr=" SEQ Figure \* ARABIC ">
-                  <w:r>
-                    <w:rPr>
-                      <w:noProof/>
-                    </w:rPr>
-                    <w:t>1</w:t>
-                  </w:r>
-                </w:fldSimple>
-                <w:r>
-                  <w:t xml:space="preserve">: Drawing by Emiliano di Cavalcanti in </w:t>
+                <w:r>
+                  <w:fldChar w:fldCharType="begin"/>
+                </w:r>
+                <w:r>
+                  <w:instrText xml:space="preserve"> SEQ Figure \* ARABIC </w:instrText>
+                </w:r>
+                <w:r>
+                  <w:fldChar w:fldCharType="separate"/>
+                </w:r>
+                <w:r>
+                  <w:rPr>
+                    <w:noProof/>
+                  </w:rPr>
+                  <w:t>1</w:t>
+                </w:r>
+                <w:r>
+                  <w:rPr>
+                    <w:noProof/>
+                  </w:rPr>
+                  <w:fldChar w:fldCharType="end"/>
+                </w:r>
+                <w:r>
+                  <w:t xml:space="preserve">: Drawing by </w:t>
+                </w:r>
+                <w:proofErr w:type="spellStart"/>
+                <w:r>
+                  <w:t>Emiliano</w:t>
+                </w:r>
+                <w:proofErr w:type="spellEnd"/>
+                <w:r>
+                  <w:t xml:space="preserve"> di </w:t>
+                </w:r>
+                <w:proofErr w:type="spellStart"/>
+                <w:r>
+                  <w:t>Cavalcanti</w:t>
+                </w:r>
+                <w:proofErr w:type="spellEnd"/>
+                <w:r>
+                  <w:t xml:space="preserve"> in </w:t>
                 </w:r>
                 <w:r>
                   <w:rPr>
@@ -855,8 +1122,23 @@
                   <w:rPr>
                     <w:rFonts w:ascii="Garamond" w:hAnsi="Garamond"/>
                   </w:rPr>
-                  <w:t xml:space="preserve">ts creative use of a similarly experimental visual aesthetics in its advertising, created by Guilherme de Almeida, anticipated later poetic experiments by the Brazilian poets known as the </w:t>
-                </w:r>
+                  <w:t xml:space="preserve">ts creative use of a similarly experimental visual aesthetics in its advertising, created by </w:t>
+                </w:r>
+                <w:proofErr w:type="spellStart"/>
+                <w:r>
+                  <w:rPr>
+                    <w:rFonts w:ascii="Garamond" w:hAnsi="Garamond"/>
+                  </w:rPr>
+                  <w:t>Guilherme</w:t>
+                </w:r>
+                <w:proofErr w:type="spellEnd"/>
+                <w:r>
+                  <w:rPr>
+                    <w:rFonts w:ascii="Garamond" w:hAnsi="Garamond"/>
+                  </w:rPr>
+                  <w:t xml:space="preserve"> de Almeida, anticipated later poetic experiments by the Brazilian poets known as the </w:t>
+                </w:r>
+                <w:proofErr w:type="spellStart"/>
                 <w:r>
                   <w:rPr>
                     <w:rFonts w:ascii="Garamond" w:hAnsi="Garamond"/>
@@ -864,6 +1146,7 @@
                   </w:rPr>
                   <w:t>Concretistas</w:t>
                 </w:r>
+                <w:proofErr w:type="spellEnd"/>
                 <w:r>
                   <w:rPr>
                     <w:rFonts w:ascii="Garamond" w:hAnsi="Garamond"/>
@@ -960,14 +1243,27 @@
                 <w:r>
                   <w:t xml:space="preserve">Figure </w:t>
                 </w:r>
-                <w:fldSimple w:instr=" SEQ Figure \* ARABIC ">
-                  <w:r>
-                    <w:rPr>
-                      <w:noProof/>
-                    </w:rPr>
-                    <w:t>2</w:t>
-                  </w:r>
-                </w:fldSimple>
+                <w:r>
+                  <w:fldChar w:fldCharType="begin"/>
+                </w:r>
+                <w:r>
+                  <w:instrText xml:space="preserve"> SEQ Figure \* ARABIC </w:instrText>
+                </w:r>
+                <w:r>
+                  <w:fldChar w:fldCharType="separate"/>
+                </w:r>
+                <w:r>
+                  <w:rPr>
+                    <w:noProof/>
+                  </w:rPr>
+                  <w:t>2</w:t>
+                </w:r>
+                <w:r>
+                  <w:rPr>
+                    <w:noProof/>
+                  </w:rPr>
+                  <w:fldChar w:fldCharType="end"/>
+                </w:r>
                 <w:r>
                   <w:t xml:space="preserve">: Cover of an issue of </w:t>
                 </w:r>
@@ -997,7 +1293,25 @@
                   <w:rPr>
                     <w:rFonts w:ascii="Garamond" w:hAnsi="Garamond"/>
                   </w:rPr>
-                  <w:t>clude a diverse range of “isms”—</w:t>
+                  <w:t xml:space="preserve">clude a diverse range of </w:t>
+                </w:r>
+                <w:r>
+                  <w:rPr>
+                    <w:rFonts w:ascii="Garamond" w:hAnsi="Garamond"/>
+                  </w:rPr>
+                  <w:t xml:space="preserve">‘isms’ </w:t>
+                </w:r>
+                <w:r>
+                  <w:rPr>
+                    <w:rFonts w:ascii="Garamond" w:hAnsi="Garamond"/>
+                  </w:rPr>
+                  <w:t>—</w:t>
+                </w:r>
+                <w:r>
+                  <w:rPr>
+                    <w:rFonts w:ascii="Garamond" w:hAnsi="Garamond"/>
+                  </w:rPr>
+                  <w:t xml:space="preserve"> </w:t>
                 </w:r>
                 <w:r>
                   <w:rPr>
@@ -1015,14 +1329,55 @@
                   <w:rPr>
                     <w:rFonts w:ascii="Garamond" w:hAnsi="Garamond"/>
                   </w:rPr>
-                  <w:t xml:space="preserve">“KLAXON is not Futurist/ KLAXON is Klaxist,” the first issue proclaims, coining a neologism), surrealism, and expressionism, as well as the concept of </w:t>
-                </w:r>
-                <w:r>
-                  <w:rPr>
-                    <w:rFonts w:ascii="Garamond" w:hAnsi="Garamond"/>
-                    <w:i/>
-                  </w:rPr>
-                  <w:t xml:space="preserve">Creacionismo </w:t>
+                  <w:t>‘</w:t>
+                </w:r>
+                <w:r>
+                  <w:rPr>
+                    <w:rFonts w:ascii="Garamond" w:hAnsi="Garamond"/>
+                  </w:rPr>
+                  <w:t>KLAXON is n</w:t>
+                </w:r>
+                <w:r>
+                  <w:rPr>
+                    <w:rFonts w:ascii="Garamond" w:hAnsi="Garamond"/>
+                  </w:rPr>
+                  <w:t xml:space="preserve">ot Futurist/ KLAXON is </w:t>
+                </w:r>
+                <w:proofErr w:type="spellStart"/>
+                <w:r>
+                  <w:rPr>
+                    <w:rFonts w:ascii="Garamond" w:hAnsi="Garamond"/>
+                  </w:rPr>
+                  <w:t>Klaxist</w:t>
+                </w:r>
+                <w:proofErr w:type="spellEnd"/>
+                <w:r>
+                  <w:rPr>
+                    <w:rFonts w:ascii="Garamond" w:hAnsi="Garamond"/>
+                  </w:rPr>
+                  <w:t>,’</w:t>
+                </w:r>
+                <w:r>
+                  <w:rPr>
+                    <w:rFonts w:ascii="Garamond" w:hAnsi="Garamond"/>
+                  </w:rPr>
+                  <w:t xml:space="preserve"> the first issue proclaims, coining a neologism), surrealism, and expressionism, as well as the concept of </w:t>
+                </w:r>
+                <w:proofErr w:type="spellStart"/>
+                <w:r>
+                  <w:rPr>
+                    <w:rFonts w:ascii="Garamond" w:hAnsi="Garamond"/>
+                    <w:i/>
+                  </w:rPr>
+                  <w:t>Creacionismo</w:t>
+                </w:r>
+                <w:proofErr w:type="spellEnd"/>
+                <w:r>
+                  <w:rPr>
+                    <w:rFonts w:ascii="Garamond" w:hAnsi="Garamond"/>
+                    <w:i/>
+                  </w:rPr>
+                  <w:t xml:space="preserve"> </w:t>
                 </w:r>
                 <w:r>
                   <w:rPr>
@@ -1040,7 +1395,21 @@
                   <w:rPr>
                     <w:rFonts w:ascii="Garamond" w:hAnsi="Garamond"/>
                   </w:rPr>
-                  <w:t xml:space="preserve"> Vicente Huidobro. </w:t>
+                  <w:t xml:space="preserve"> Vicente </w:t>
+                </w:r>
+                <w:proofErr w:type="spellStart"/>
+                <w:r>
+                  <w:rPr>
+                    <w:rFonts w:ascii="Garamond" w:hAnsi="Garamond"/>
+                  </w:rPr>
+                  <w:t>Huidobro</w:t>
+                </w:r>
+                <w:proofErr w:type="spellEnd"/>
+                <w:r>
+                  <w:rPr>
+                    <w:rFonts w:ascii="Garamond" w:hAnsi="Garamond"/>
+                  </w:rPr>
+                  <w:t xml:space="preserve">. </w:t>
                 </w:r>
               </w:p>
               <w:p>
@@ -1068,7 +1437,71 @@
                   <w:rPr>
                     <w:rFonts w:ascii="Garamond" w:hAnsi="Garamond"/>
                   </w:rPr>
-                  <w:t xml:space="preserve">The journal glorified elements of modern life, including synchronicity, jazz, agile and punchy prose, and media and machines. These include Luís Aranha’s futurist poetic ode, “The Airplane”; frequent references to cinema, including comparing itself to the new medium, as “cinematographically dynamic” (No. 1, p. 5); and the automobile horn that gave the journal its title and positioned it at the vanguard: the klaxon is what comes before the caravan or herd. In this sense, </w:t>
+                  <w:t xml:space="preserve">The journal glorified elements of modern life, including synchronicity, jazz, agile and punchy prose, and media and machines. These include </w:t>
+                </w:r>
+                <w:proofErr w:type="spellStart"/>
+                <w:r>
+                  <w:rPr>
+                    <w:rFonts w:ascii="Garamond" w:hAnsi="Garamond"/>
+                  </w:rPr>
+                  <w:t>Luís</w:t>
+                </w:r>
+                <w:proofErr w:type="spellEnd"/>
+                <w:r>
+                  <w:rPr>
+                    <w:rFonts w:ascii="Garamond" w:hAnsi="Garamond"/>
+                  </w:rPr>
+                  <w:t xml:space="preserve"> </w:t>
+                </w:r>
+                <w:proofErr w:type="spellStart"/>
+                <w:r>
+                  <w:rPr>
+                    <w:rFonts w:ascii="Garamond" w:hAnsi="Garamond"/>
+                  </w:rPr>
+                  <w:t>Aranha’s</w:t>
+                </w:r>
+                <w:proofErr w:type="spellEnd"/>
+                <w:r>
+                  <w:rPr>
+                    <w:rFonts w:ascii="Garamond" w:hAnsi="Garamond"/>
+                  </w:rPr>
+                  <w:t xml:space="preserve"> futurist poetic ode, </w:t>
+                </w:r>
+                <w:r>
+                  <w:rPr>
+                    <w:rFonts w:ascii="Garamond" w:hAnsi="Garamond"/>
+                  </w:rPr>
+                  <w:t>‘The Airplane</w:t>
+                </w:r>
+                <w:r>
+                  <w:rPr>
+                    <w:rFonts w:ascii="Garamond" w:hAnsi="Garamond"/>
+                  </w:rPr>
+                  <w:t>;</w:t>
+                </w:r>
+                <w:r>
+                  <w:rPr>
+                    <w:rFonts w:ascii="Garamond" w:hAnsi="Garamond"/>
+                  </w:rPr>
+                  <w:t>’</w:t>
+                </w:r>
+                <w:r>
+                  <w:rPr>
+                    <w:rFonts w:ascii="Garamond" w:hAnsi="Garamond"/>
+                  </w:rPr>
+                  <w:t xml:space="preserve"> frequent references to cinema, including comparing itself</w:t>
+                </w:r>
+                <w:r>
+                  <w:rPr>
+                    <w:rFonts w:ascii="Garamond" w:hAnsi="Garamond"/>
+                  </w:rPr>
+                  <w:t xml:space="preserve"> to the new medium, as ‘cinematographically dynamic’</w:t>
+                </w:r>
+                <w:r>
+                  <w:rPr>
+                    <w:rFonts w:ascii="Garamond" w:hAnsi="Garamond"/>
+                  </w:rPr>
+                  <w:t xml:space="preserve"> (No. 1, p. 5); and the automobile horn that gave the journal its title and positioned it at the vanguard: the klaxon is what comes before the caravan or herd. In this sense, </w:t>
                 </w:r>
                 <w:r>
                   <w:rPr>
@@ -1170,19 +1603,91 @@
                   <w:rPr>
                     <w:rFonts w:ascii="Garamond" w:hAnsi="Garamond"/>
                   </w:rPr>
-                  <w:t xml:space="preserve">in poems such as Mário de Andrade’s “São </w:t>
-                </w:r>
-                <w:r>
-                  <w:rPr>
-                    <w:rFonts w:ascii="Garamond" w:hAnsi="Garamond"/>
-                  </w:rPr>
-                  <w:t xml:space="preserve">Pedro” and his “Poema Abúlico”) </w:t>
-                </w:r>
-                <w:r>
-                  <w:rPr>
-                    <w:rFonts w:ascii="Garamond" w:hAnsi="Garamond"/>
-                  </w:rPr>
-                  <w:t xml:space="preserve">Brazilian modernism’s long-standing interest in the encounter between the hyper-modern and ostensibly “older” forms (economically eclipsed, or racially/ethnically distinct from Euro-America). Moreover, despite its triumphant language, it at times betrays its Romantic and Symbolist ancestry. </w:t>
+                  <w:t>in po</w:t>
+                </w:r>
+                <w:r>
+                  <w:rPr>
+                    <w:rFonts w:ascii="Garamond" w:hAnsi="Garamond"/>
+                  </w:rPr>
+                  <w:t xml:space="preserve">ems such as </w:t>
+                </w:r>
+                <w:proofErr w:type="spellStart"/>
+                <w:r>
+                  <w:rPr>
+                    <w:rFonts w:ascii="Garamond" w:hAnsi="Garamond"/>
+                  </w:rPr>
+                  <w:t>Mário</w:t>
+                </w:r>
+                <w:proofErr w:type="spellEnd"/>
+                <w:r>
+                  <w:rPr>
+                    <w:rFonts w:ascii="Garamond" w:hAnsi="Garamond"/>
+                  </w:rPr>
+                  <w:t xml:space="preserve"> de Andrade’s ‘</w:t>
+                </w:r>
+                <w:r>
+                  <w:rPr>
+                    <w:rFonts w:ascii="Garamond" w:hAnsi="Garamond"/>
+                  </w:rPr>
+                  <w:t xml:space="preserve">São </w:t>
+                </w:r>
+                <w:r>
+                  <w:rPr>
+                    <w:rFonts w:ascii="Garamond" w:hAnsi="Garamond"/>
+                  </w:rPr>
+                  <w:t>Pedro’ and his ‘</w:t>
+                </w:r>
+                <w:proofErr w:type="spellStart"/>
+                <w:r>
+                  <w:rPr>
+                    <w:rFonts w:ascii="Garamond" w:hAnsi="Garamond"/>
+                  </w:rPr>
+                  <w:t>Poema</w:t>
+                </w:r>
+                <w:proofErr w:type="spellEnd"/>
+                <w:r>
+                  <w:rPr>
+                    <w:rFonts w:ascii="Garamond" w:hAnsi="Garamond"/>
+                  </w:rPr>
+                  <w:t xml:space="preserve"> </w:t>
+                </w:r>
+                <w:proofErr w:type="spellStart"/>
+                <w:r>
+                  <w:rPr>
+                    <w:rFonts w:ascii="Garamond" w:hAnsi="Garamond"/>
+                  </w:rPr>
+                  <w:t>Abúlico</w:t>
+                </w:r>
+                <w:proofErr w:type="spellEnd"/>
+                <w:r>
+                  <w:rPr>
+                    <w:rFonts w:ascii="Garamond" w:hAnsi="Garamond"/>
+                  </w:rPr>
+                  <w:t>’</w:t>
+                </w:r>
+                <w:r>
+                  <w:rPr>
+                    <w:rFonts w:ascii="Garamond" w:hAnsi="Garamond"/>
+                  </w:rPr>
+                  <w:t xml:space="preserve">) </w:t>
+                </w:r>
+                <w:r>
+                  <w:rPr>
+                    <w:rFonts w:ascii="Garamond" w:hAnsi="Garamond"/>
+                  </w:rPr>
+                  <w:t xml:space="preserve">Brazilian modernism’s long-standing interest in the encounter between the hyper-modern </w:t>
+                </w:r>
+                <w:r>
+                  <w:rPr>
+                    <w:rFonts w:ascii="Garamond" w:hAnsi="Garamond"/>
+                  </w:rPr>
+                  <w:t>and ostensibly ‘older’</w:t>
+                </w:r>
+                <w:r>
+                  <w:rPr>
+                    <w:rFonts w:ascii="Garamond" w:hAnsi="Garamond"/>
+                  </w:rPr>
+                  <w:t xml:space="preserve"> forms (economically eclipsed, or racially/ethnically distinct from Euro-America). Moreover, despite its triumphant language, it at times betrays its Romantic and Symbolist ancestry. </w:t>
                 </w:r>
                 <w:r>
                   <w:rPr>
@@ -1237,7 +1742,35 @@
                   <w:rPr>
                     <w:rFonts w:ascii="Garamond" w:hAnsi="Garamond"/>
                   </w:rPr>
-                  <w:t xml:space="preserve">writer Graça Aranha </w:t>
+                  <w:t xml:space="preserve">writer </w:t>
+                </w:r>
+                <w:proofErr w:type="spellStart"/>
+                <w:r>
+                  <w:rPr>
+                    <w:rFonts w:ascii="Garamond" w:hAnsi="Garamond"/>
+                  </w:rPr>
+                  <w:t>Graça</w:t>
+                </w:r>
+                <w:proofErr w:type="spellEnd"/>
+                <w:r>
+                  <w:rPr>
+                    <w:rFonts w:ascii="Garamond" w:hAnsi="Garamond"/>
+                  </w:rPr>
+                  <w:t xml:space="preserve"> </w:t>
+                </w:r>
+                <w:proofErr w:type="spellStart"/>
+                <w:r>
+                  <w:rPr>
+                    <w:rFonts w:ascii="Garamond" w:hAnsi="Garamond"/>
+                  </w:rPr>
+                  <w:t>Aranha</w:t>
+                </w:r>
+                <w:proofErr w:type="spellEnd"/>
+                <w:r>
+                  <w:rPr>
+                    <w:rFonts w:ascii="Garamond" w:hAnsi="Garamond"/>
+                  </w:rPr>
+                  <w:t xml:space="preserve"> </w:t>
                 </w:r>
                 <w:r>
                   <w:rPr>
@@ -1261,7 +1794,43 @@
                   <w:rPr>
                     <w:rFonts w:ascii="Garamond" w:hAnsi="Garamond"/>
                   </w:rPr>
-                  <w:t xml:space="preserve"> of “good families,” respectability, and rigid economic disparities. Yet the journal’s short life also corresponds to the ephemerality of most avant-garde experiments. In the words of its opening manifesto, the journal strove to be “polymorphous, omnipresent, energetic, comic, irritating, contradictory, envied, insulted, happy” (No. 1, p. 3), ensuring its ephemeral but lingering place in the history of Latin American modernism.</w:t>
+                  <w:t xml:space="preserve"> of </w:t>
+                </w:r>
+                <w:r>
+                  <w:rPr>
+                    <w:rFonts w:ascii="Garamond" w:hAnsi="Garamond"/>
+                  </w:rPr>
+                  <w:t>‘good families,’</w:t>
+                </w:r>
+                <w:r>
+                  <w:rPr>
+                    <w:rFonts w:ascii="Garamond" w:hAnsi="Garamond"/>
+                  </w:rPr>
+                  <w:t xml:space="preserve"> respectability, and rigid economic disparities. Yet the journal’s short life also corresponds to the ephemerality of most avant-garde experiments. In the words of its opening manif</w:t>
+                </w:r>
+                <w:r>
+                  <w:rPr>
+                    <w:rFonts w:ascii="Garamond" w:hAnsi="Garamond"/>
+                  </w:rPr>
+                  <w:t>esto, the journal strove to be ‘</w:t>
+                </w:r>
+                <w:r>
+                  <w:rPr>
+                    <w:rFonts w:ascii="Garamond" w:hAnsi="Garamond"/>
+                  </w:rPr>
+                  <w:t>polymorphous, omnipresent, energetic, comic, irritating, contrad</w:t>
+                </w:r>
+                <w:r>
+                  <w:rPr>
+                    <w:rFonts w:ascii="Garamond" w:hAnsi="Garamond"/>
+                  </w:rPr>
+                  <w:t>ictory, envied, insulted, happy’</w:t>
+                </w:r>
+                <w:r>
+                  <w:rPr>
+                    <w:rFonts w:ascii="Garamond" w:hAnsi="Garamond"/>
+                  </w:rPr>
+                  <w:t xml:space="preserve"> (No. 1, p. 3), ensuring its ephemeral but lingering place in the history of Latin American modernism.</w:t>
                 </w:r>
               </w:p>
               <w:p>
@@ -1308,6 +1877,7 @@
                 <w:docPart w:val="E80DE9E0D1BCC34D8EC1D087E3360D57"/>
               </w:placeholder>
             </w:sdtPr>
+            <w:sdtEndPr/>
             <w:sdtContent>
               <w:p>
                 <w:pPr>
@@ -1318,24 +1888,110 @@
                     <w:rFonts w:ascii="Garamond" w:hAnsi="Garamond"/>
                   </w:rPr>
                 </w:pPr>
-                <w:r>
-                  <w:rPr>
-                    <w:rFonts w:ascii="Garamond" w:hAnsi="Garamond"/>
-                  </w:rPr>
-                  <w:t xml:space="preserve">Bosi, Alfredo (1994). </w:t>
-                </w:r>
-                <w:r>
-                  <w:rPr>
-                    <w:rFonts w:ascii="Garamond" w:hAnsi="Garamond"/>
-                    <w:i/>
-                  </w:rPr>
-                  <w:t>Historia concisa da literatura brasileira</w:t>
-                </w:r>
-                <w:r>
-                  <w:rPr>
-                    <w:rFonts w:ascii="Garamond" w:hAnsi="Garamond"/>
-                  </w:rPr>
-                  <w:t>. São Paulo: Editora Cultrix, 1994. (Portuguese)</w:t>
+                <w:proofErr w:type="spellStart"/>
+                <w:r>
+                  <w:rPr>
+                    <w:rFonts w:ascii="Garamond" w:hAnsi="Garamond"/>
+                  </w:rPr>
+                  <w:t>Bosi</w:t>
+                </w:r>
+                <w:proofErr w:type="spellEnd"/>
+                <w:r>
+                  <w:rPr>
+                    <w:rFonts w:ascii="Garamond" w:hAnsi="Garamond"/>
+                  </w:rPr>
+                  <w:t xml:space="preserve">, Alfredo (1994). </w:t>
+                </w:r>
+                <w:proofErr w:type="spellStart"/>
+                <w:r>
+                  <w:rPr>
+                    <w:rFonts w:ascii="Garamond" w:hAnsi="Garamond"/>
+                    <w:i/>
+                  </w:rPr>
+                  <w:t>Historia</w:t>
+                </w:r>
+                <w:proofErr w:type="spellEnd"/>
+                <w:r>
+                  <w:rPr>
+                    <w:rFonts w:ascii="Garamond" w:hAnsi="Garamond"/>
+                    <w:i/>
+                  </w:rPr>
+                  <w:t xml:space="preserve"> </w:t>
+                </w:r>
+                <w:proofErr w:type="spellStart"/>
+                <w:r>
+                  <w:rPr>
+                    <w:rFonts w:ascii="Garamond" w:hAnsi="Garamond"/>
+                    <w:i/>
+                  </w:rPr>
+                  <w:t>concisa</w:t>
+                </w:r>
+                <w:proofErr w:type="spellEnd"/>
+                <w:r>
+                  <w:rPr>
+                    <w:rFonts w:ascii="Garamond" w:hAnsi="Garamond"/>
+                    <w:i/>
+                  </w:rPr>
+                  <w:t xml:space="preserve"> da </w:t>
+                </w:r>
+                <w:proofErr w:type="spellStart"/>
+                <w:r>
+                  <w:rPr>
+                    <w:rFonts w:ascii="Garamond" w:hAnsi="Garamond"/>
+                    <w:i/>
+                  </w:rPr>
+                  <w:t>literatura</w:t>
+                </w:r>
+                <w:proofErr w:type="spellEnd"/>
+                <w:r>
+                  <w:rPr>
+                    <w:rFonts w:ascii="Garamond" w:hAnsi="Garamond"/>
+                    <w:i/>
+                  </w:rPr>
+                  <w:t xml:space="preserve"> </w:t>
+                </w:r>
+                <w:proofErr w:type="spellStart"/>
+                <w:r>
+                  <w:rPr>
+                    <w:rFonts w:ascii="Garamond" w:hAnsi="Garamond"/>
+                    <w:i/>
+                  </w:rPr>
+                  <w:t>brasileira</w:t>
+                </w:r>
+                <w:proofErr w:type="spellEnd"/>
+                <w:r>
+                  <w:rPr>
+                    <w:rFonts w:ascii="Garamond" w:hAnsi="Garamond"/>
+                  </w:rPr>
+                  <w:t xml:space="preserve">. São Paulo: </w:t>
+                </w:r>
+                <w:proofErr w:type="spellStart"/>
+                <w:r>
+                  <w:rPr>
+                    <w:rFonts w:ascii="Garamond" w:hAnsi="Garamond"/>
+                  </w:rPr>
+                  <w:t>Editora</w:t>
+                </w:r>
+                <w:proofErr w:type="spellEnd"/>
+                <w:r>
+                  <w:rPr>
+                    <w:rFonts w:ascii="Garamond" w:hAnsi="Garamond"/>
+                  </w:rPr>
+                  <w:t xml:space="preserve"> </w:t>
+                </w:r>
+                <w:proofErr w:type="spellStart"/>
+                <w:r>
+                  <w:rPr>
+                    <w:rFonts w:ascii="Garamond" w:hAnsi="Garamond"/>
+                  </w:rPr>
+                  <w:t>Cultrix</w:t>
+                </w:r>
+                <w:proofErr w:type="spellEnd"/>
+                <w:r>
+                  <w:rPr>
+                    <w:rFonts w:ascii="Garamond" w:hAnsi="Garamond"/>
+                  </w:rPr>
+                  <w:t>, 1994. (Portuguese)</w:t>
                 </w:r>
               </w:p>
               <w:p>
@@ -1357,11 +2013,89 @@
                     <w:rFonts w:ascii="Garamond" w:hAnsi="Garamond"/>
                   </w:rPr>
                 </w:pPr>
-                <w:r>
-                  <w:rPr>
-                    <w:rFonts w:ascii="Garamond" w:hAnsi="Garamond"/>
-                  </w:rPr>
-                  <w:t xml:space="preserve">Brito, Mário da Silva. “O Alegre Combate de Klaxon.” Fascimile edition of </w:t>
+                <w:proofErr w:type="spellStart"/>
+                <w:r>
+                  <w:rPr>
+                    <w:rFonts w:ascii="Garamond" w:hAnsi="Garamond"/>
+                  </w:rPr>
+                  <w:t>Brito</w:t>
+                </w:r>
+                <w:proofErr w:type="spellEnd"/>
+                <w:r>
+                  <w:rPr>
+                    <w:rFonts w:ascii="Garamond" w:hAnsi="Garamond"/>
+                  </w:rPr>
+                  <w:t xml:space="preserve">, </w:t>
+                </w:r>
+                <w:proofErr w:type="spellStart"/>
+                <w:r>
+                  <w:rPr>
+                    <w:rFonts w:ascii="Garamond" w:hAnsi="Garamond"/>
+                  </w:rPr>
+                  <w:t>Mário</w:t>
+                </w:r>
+                <w:proofErr w:type="spellEnd"/>
+                <w:r>
+                  <w:rPr>
+                    <w:rFonts w:ascii="Garamond" w:hAnsi="Garamond"/>
+                  </w:rPr>
+                  <w:t xml:space="preserve"> da Silva. </w:t>
+                </w:r>
+                <w:bookmarkStart w:id="0" w:name="_GoBack"/>
+                <w:r>
+                  <w:rPr>
+                    <w:rFonts w:ascii="Garamond" w:hAnsi="Garamond"/>
+                  </w:rPr>
+                  <w:t>“</w:t>
+                </w:r>
+                <w:bookmarkEnd w:id="0"/>
+                <w:r>
+                  <w:rPr>
+                    <w:rFonts w:ascii="Garamond" w:hAnsi="Garamond"/>
+                  </w:rPr>
+                  <w:t xml:space="preserve">O </w:t>
+                </w:r>
+                <w:proofErr w:type="spellStart"/>
+                <w:r>
+                  <w:rPr>
+                    <w:rFonts w:ascii="Garamond" w:hAnsi="Garamond"/>
+                  </w:rPr>
+                  <w:t>Alegre</w:t>
+                </w:r>
+                <w:proofErr w:type="spellEnd"/>
+                <w:r>
+                  <w:rPr>
+                    <w:rFonts w:ascii="Garamond" w:hAnsi="Garamond"/>
+                  </w:rPr>
+                  <w:t xml:space="preserve"> </w:t>
+                </w:r>
+                <w:proofErr w:type="spellStart"/>
+                <w:r>
+                  <w:rPr>
+                    <w:rFonts w:ascii="Garamond" w:hAnsi="Garamond"/>
+                  </w:rPr>
+                  <w:t>Combate</w:t>
+                </w:r>
+                <w:proofErr w:type="spellEnd"/>
+                <w:r>
+                  <w:rPr>
+                    <w:rFonts w:ascii="Garamond" w:hAnsi="Garamond"/>
+                  </w:rPr>
+                  <w:t xml:space="preserve"> de Klaxon.” </w:t>
+                </w:r>
+                <w:proofErr w:type="spellStart"/>
+                <w:r>
+                  <w:rPr>
+                    <w:rFonts w:ascii="Garamond" w:hAnsi="Garamond"/>
+                  </w:rPr>
+                  <w:t>Fascimile</w:t>
+                </w:r>
+                <w:proofErr w:type="spellEnd"/>
+                <w:r>
+                  <w:rPr>
+                    <w:rFonts w:ascii="Garamond" w:hAnsi="Garamond"/>
+                  </w:rPr>
+                  <w:t xml:space="preserve"> edition of </w:t>
                 </w:r>
                 <w:r>
                   <w:rPr>
@@ -1376,18 +2110,113 @@
                   </w:rPr>
                   <w:t xml:space="preserve">– </w:t>
                 </w:r>
-                <w:r>
-                  <w:rPr>
-                    <w:rFonts w:ascii="Garamond" w:hAnsi="Garamond"/>
-                    <w:i/>
-                  </w:rPr>
-                  <w:t>Mensário de Arte Moderna.</w:t>
-                </w:r>
-                <w:r>
-                  <w:rPr>
-                    <w:rFonts w:ascii="Garamond" w:hAnsi="Garamond"/>
-                  </w:rPr>
-                  <w:t xml:space="preserve"> São Paulo: Martins; Secretaria da Cultura, Ciência e Tecnologia do Estado de São Paulo, 1976. (Portuguese)</w:t>
+                <w:proofErr w:type="spellStart"/>
+                <w:r>
+                  <w:rPr>
+                    <w:rFonts w:ascii="Garamond" w:hAnsi="Garamond"/>
+                    <w:i/>
+                  </w:rPr>
+                  <w:t>Mensário</w:t>
+                </w:r>
+                <w:proofErr w:type="spellEnd"/>
+                <w:r>
+                  <w:rPr>
+                    <w:rFonts w:ascii="Garamond" w:hAnsi="Garamond"/>
+                    <w:i/>
+                  </w:rPr>
+                  <w:t xml:space="preserve"> de Arte </w:t>
+                </w:r>
+                <w:proofErr w:type="spellStart"/>
+                <w:r>
+                  <w:rPr>
+                    <w:rFonts w:ascii="Garamond" w:hAnsi="Garamond"/>
+                    <w:i/>
+                  </w:rPr>
+                  <w:t>Moderna</w:t>
+                </w:r>
+                <w:proofErr w:type="spellEnd"/>
+                <w:r>
+                  <w:rPr>
+                    <w:rFonts w:ascii="Garamond" w:hAnsi="Garamond"/>
+                    <w:i/>
+                  </w:rPr>
+                  <w:t>.</w:t>
+                </w:r>
+                <w:r>
+                  <w:rPr>
+                    <w:rFonts w:ascii="Garamond" w:hAnsi="Garamond"/>
+                  </w:rPr>
+                  <w:t xml:space="preserve"> São Paulo: Martins</w:t>
+                </w:r>
+                <w:proofErr w:type="gramStart"/>
+                <w:r>
+                  <w:rPr>
+                    <w:rFonts w:ascii="Garamond" w:hAnsi="Garamond"/>
+                  </w:rPr>
+                  <w:t>;</w:t>
+                </w:r>
+                <w:proofErr w:type="gramEnd"/>
+                <w:r>
+                  <w:rPr>
+                    <w:rFonts w:ascii="Garamond" w:hAnsi="Garamond"/>
+                  </w:rPr>
+                  <w:t xml:space="preserve"> </w:t>
+                </w:r>
+                <w:proofErr w:type="spellStart"/>
+                <w:r>
+                  <w:rPr>
+                    <w:rFonts w:ascii="Garamond" w:hAnsi="Garamond"/>
+                  </w:rPr>
+                  <w:t>Secretaria</w:t>
+                </w:r>
+                <w:proofErr w:type="spellEnd"/>
+                <w:r>
+                  <w:rPr>
+                    <w:rFonts w:ascii="Garamond" w:hAnsi="Garamond"/>
+                  </w:rPr>
+                  <w:t xml:space="preserve"> da </w:t>
+                </w:r>
+                <w:proofErr w:type="spellStart"/>
+                <w:r>
+                  <w:rPr>
+                    <w:rFonts w:ascii="Garamond" w:hAnsi="Garamond"/>
+                  </w:rPr>
+                  <w:t>Cultura</w:t>
+                </w:r>
+                <w:proofErr w:type="spellEnd"/>
+                <w:r>
+                  <w:rPr>
+                    <w:rFonts w:ascii="Garamond" w:hAnsi="Garamond"/>
+                  </w:rPr>
+                  <w:t xml:space="preserve">, </w:t>
+                </w:r>
+                <w:proofErr w:type="spellStart"/>
+                <w:r>
+                  <w:rPr>
+                    <w:rFonts w:ascii="Garamond" w:hAnsi="Garamond"/>
+                  </w:rPr>
+                  <w:t>Ciência</w:t>
+                </w:r>
+                <w:proofErr w:type="spellEnd"/>
+                <w:r>
+                  <w:rPr>
+                    <w:rFonts w:ascii="Garamond" w:hAnsi="Garamond"/>
+                  </w:rPr>
+                  <w:t xml:space="preserve"> e </w:t>
+                </w:r>
+                <w:proofErr w:type="spellStart"/>
+                <w:r>
+                  <w:rPr>
+                    <w:rFonts w:ascii="Garamond" w:hAnsi="Garamond"/>
+                  </w:rPr>
+                  <w:t>Tecnologia</w:t>
+                </w:r>
+                <w:proofErr w:type="spellEnd"/>
+                <w:r>
+                  <w:rPr>
+                    <w:rFonts w:ascii="Garamond" w:hAnsi="Garamond"/>
+                  </w:rPr>
+                  <w:t xml:space="preserve"> do Estado de São Paulo, 1976. (Portuguese)</w:t>
                 </w:r>
               </w:p>
               <w:p>
@@ -1409,18 +2238,67 @@
                     <w:rFonts w:ascii="Garamond" w:hAnsi="Garamond"/>
                   </w:rPr>
                 </w:pPr>
-                <w:r>
-                  <w:rPr>
-                    <w:rFonts w:ascii="Garamond" w:hAnsi="Garamond"/>
-                  </w:rPr>
-                  <w:t xml:space="preserve">de Lara, Cecilia (1975). “Klaxon e Lumière.” </w:t>
-                </w:r>
-                <w:r>
-                  <w:rPr>
-                    <w:rFonts w:ascii="Garamond" w:hAnsi="Garamond"/>
-                    <w:i/>
-                  </w:rPr>
-                  <w:t xml:space="preserve">Cahiera du monde hispanique et luso-brésilien </w:t>
+                <w:proofErr w:type="gramStart"/>
+                <w:r>
+                  <w:rPr>
+                    <w:rFonts w:ascii="Garamond" w:hAnsi="Garamond"/>
+                  </w:rPr>
+                  <w:t>de</w:t>
+                </w:r>
+                <w:proofErr w:type="gramEnd"/>
+                <w:r>
+                  <w:rPr>
+                    <w:rFonts w:ascii="Garamond" w:hAnsi="Garamond"/>
+                  </w:rPr>
+                  <w:t xml:space="preserve"> Lara, Cecilia (1975). “Klaxon e Lumière.” </w:t>
+                </w:r>
+                <w:proofErr w:type="spellStart"/>
+                <w:r>
+                  <w:rPr>
+                    <w:rFonts w:ascii="Garamond" w:hAnsi="Garamond"/>
+                    <w:i/>
+                  </w:rPr>
+                  <w:t>Cahiera</w:t>
+                </w:r>
+                <w:proofErr w:type="spellEnd"/>
+                <w:r>
+                  <w:rPr>
+                    <w:rFonts w:ascii="Garamond" w:hAnsi="Garamond"/>
+                    <w:i/>
+                  </w:rPr>
+                  <w:t xml:space="preserve"> du monde </w:t>
+                </w:r>
+                <w:proofErr w:type="spellStart"/>
+                <w:r>
+                  <w:rPr>
+                    <w:rFonts w:ascii="Garamond" w:hAnsi="Garamond"/>
+                    <w:i/>
+                  </w:rPr>
+                  <w:t>hispanique</w:t>
+                </w:r>
+                <w:proofErr w:type="spellEnd"/>
+                <w:r>
+                  <w:rPr>
+                    <w:rFonts w:ascii="Garamond" w:hAnsi="Garamond"/>
+                    <w:i/>
+                  </w:rPr>
+                  <w:t xml:space="preserve"> et </w:t>
+                </w:r>
+                <w:proofErr w:type="spellStart"/>
+                <w:r>
+                  <w:rPr>
+                    <w:rFonts w:ascii="Garamond" w:hAnsi="Garamond"/>
+                    <w:i/>
+                  </w:rPr>
+                  <w:t>luso-brésilien</w:t>
+                </w:r>
+                <w:proofErr w:type="spellEnd"/>
+                <w:r>
+                  <w:rPr>
+                    <w:rFonts w:ascii="Garamond" w:hAnsi="Garamond"/>
+                    <w:i/>
+                  </w:rPr>
+                  <w:t xml:space="preserve"> </w:t>
                 </w:r>
                 <w:r>
                   <w:rPr>
@@ -1459,13 +2337,135 @@
                     <w:rFonts w:ascii="Garamond" w:hAnsi="Garamond"/>
                     <w:i/>
                   </w:rPr>
-                  <w:t xml:space="preserve">Las vanguardias latinoamericanas. Textos programáticos y críticos. </w:t>
-                </w:r>
-                <w:r>
-                  <w:rPr>
-                    <w:rFonts w:ascii="Garamond" w:hAnsi="Garamond"/>
-                  </w:rPr>
-                  <w:t>Mexico: Fondo de Cultura Económica: 260-264. (Spanish)</w:t>
+                  <w:t xml:space="preserve">Las </w:t>
+                </w:r>
+                <w:proofErr w:type="spellStart"/>
+                <w:r>
+                  <w:rPr>
+                    <w:rFonts w:ascii="Garamond" w:hAnsi="Garamond"/>
+                    <w:i/>
+                  </w:rPr>
+                  <w:t>vanguardias</w:t>
+                </w:r>
+                <w:proofErr w:type="spellEnd"/>
+                <w:r>
+                  <w:rPr>
+                    <w:rFonts w:ascii="Garamond" w:hAnsi="Garamond"/>
+                    <w:i/>
+                  </w:rPr>
+                  <w:t xml:space="preserve"> </w:t>
+                </w:r>
+                <w:proofErr w:type="spellStart"/>
+                <w:r>
+                  <w:rPr>
+                    <w:rFonts w:ascii="Garamond" w:hAnsi="Garamond"/>
+                    <w:i/>
+                  </w:rPr>
+                  <w:t>latinoamericanas</w:t>
+                </w:r>
+                <w:proofErr w:type="spellEnd"/>
+                <w:r>
+                  <w:rPr>
+                    <w:rFonts w:ascii="Garamond" w:hAnsi="Garamond"/>
+                    <w:i/>
+                  </w:rPr>
+                  <w:t xml:space="preserve">. </w:t>
+                </w:r>
+                <w:proofErr w:type="spellStart"/>
+                <w:r>
+                  <w:rPr>
+                    <w:rFonts w:ascii="Garamond" w:hAnsi="Garamond"/>
+                    <w:i/>
+                  </w:rPr>
+                  <w:t>Textos</w:t>
+                </w:r>
+                <w:proofErr w:type="spellEnd"/>
+                <w:r>
+                  <w:rPr>
+                    <w:rFonts w:ascii="Garamond" w:hAnsi="Garamond"/>
+                    <w:i/>
+                  </w:rPr>
+                  <w:t xml:space="preserve"> </w:t>
+                </w:r>
+                <w:proofErr w:type="spellStart"/>
+                <w:r>
+                  <w:rPr>
+                    <w:rFonts w:ascii="Garamond" w:hAnsi="Garamond"/>
+                    <w:i/>
+                  </w:rPr>
+                  <w:t>programáticos</w:t>
+                </w:r>
+                <w:proofErr w:type="spellEnd"/>
+                <w:r>
+                  <w:rPr>
+                    <w:rFonts w:ascii="Garamond" w:hAnsi="Garamond"/>
+                    <w:i/>
+                  </w:rPr>
+                  <w:t xml:space="preserve"> y </w:t>
+                </w:r>
+                <w:proofErr w:type="spellStart"/>
+                <w:r>
+                  <w:rPr>
+                    <w:rFonts w:ascii="Garamond" w:hAnsi="Garamond"/>
+                    <w:i/>
+                  </w:rPr>
+                  <w:t>críticos</w:t>
+                </w:r>
+                <w:proofErr w:type="spellEnd"/>
+                <w:r>
+                  <w:rPr>
+                    <w:rFonts w:ascii="Garamond" w:hAnsi="Garamond"/>
+                    <w:i/>
+                  </w:rPr>
+                  <w:t xml:space="preserve">. </w:t>
+                </w:r>
+                <w:r>
+                  <w:rPr>
+                    <w:rFonts w:ascii="Garamond" w:hAnsi="Garamond"/>
+                  </w:rPr>
+                  <w:t xml:space="preserve">Mexico: </w:t>
+                </w:r>
+                <w:proofErr w:type="spellStart"/>
+                <w:r>
+                  <w:rPr>
+                    <w:rFonts w:ascii="Garamond" w:hAnsi="Garamond"/>
+                  </w:rPr>
+                  <w:t>Fondo</w:t>
+                </w:r>
+                <w:proofErr w:type="spellEnd"/>
+                <w:r>
+                  <w:rPr>
+                    <w:rFonts w:ascii="Garamond" w:hAnsi="Garamond"/>
+                  </w:rPr>
+                  <w:t xml:space="preserve"> de </w:t>
+                </w:r>
+                <w:proofErr w:type="spellStart"/>
+                <w:r>
+                  <w:rPr>
+                    <w:rFonts w:ascii="Garamond" w:hAnsi="Garamond"/>
+                  </w:rPr>
+                  <w:t>Cultura</w:t>
+                </w:r>
+                <w:proofErr w:type="spellEnd"/>
+                <w:r>
+                  <w:rPr>
+                    <w:rFonts w:ascii="Garamond" w:hAnsi="Garamond"/>
+                  </w:rPr>
+                  <w:t xml:space="preserve"> </w:t>
+                </w:r>
+                <w:proofErr w:type="spellStart"/>
+                <w:r>
+                  <w:rPr>
+                    <w:rFonts w:ascii="Garamond" w:hAnsi="Garamond"/>
+                  </w:rPr>
+                  <w:t>Económica</w:t>
+                </w:r>
+                <w:proofErr w:type="spellEnd"/>
+                <w:r>
+                  <w:rPr>
+                    <w:rFonts w:ascii="Garamond" w:hAnsi="Garamond"/>
+                  </w:rPr>
+                  <w:t>: 260-264. (Spanish)</w:t>
                 </w:r>
               </w:p>
               <w:p>
@@ -1518,8 +2518,6 @@
                   </w:rPr>
                   <w:t>UP</w:t>
                 </w:r>
-                <w:bookmarkStart w:id="0" w:name="_GoBack"/>
-                <w:bookmarkEnd w:id="0"/>
                 <w:r>
                   <w:rPr>
                     <w:rFonts w:ascii="Garamond" w:hAnsi="Garamond"/>
@@ -1618,12 +2616,21 @@
       </w:rPr>
       <w:t xml:space="preserve"> – </w:t>
     </w:r>
+    <w:proofErr w:type="spellStart"/>
     <w:r>
       <w:rPr>
         <w:i/>
         <w:color w:val="7F7F7F" w:themeColor="text1" w:themeTint="80"/>
       </w:rPr>
-      <w:t>Encyclopedia of Modernism</w:t>
+      <w:t>Encyclopedia</w:t>
+    </w:r>
+    <w:proofErr w:type="spellEnd"/>
+    <w:r>
+      <w:rPr>
+        <w:i/>
+        <w:color w:val="7F7F7F" w:themeColor="text1" w:themeTint="80"/>
+      </w:rPr>
+      <w:t xml:space="preserve"> of Modernism</w:t>
     </w:r>
   </w:p>
   <w:p>
@@ -4322,7 +5329,7 @@
   <a:extraClrSchemeLst/>
   <a:extLst>
     <a:ext uri="{05A4C25C-085E-4340-85A3-A5531E510DB2}">
-      <thm15:themeFamily xmlns="" xmlns:thm15="http://schemas.microsoft.com/office/thememl/2012/main" name="Office Theme" id="{62F939B6-93AF-4DB8-9C6B-D6C7DFDC589F}" vid="{4A3C46E8-61CC-4603-A589-7422A47A8E4A}"/>
+      <thm15:themeFamily xmlns:thm15="http://schemas.microsoft.com/office/thememl/2012/main" xmlns="" name="Office Theme" id="{62F939B6-93AF-4DB8-9C6B-D6C7DFDC589F}" vid="{4A3C46E8-61CC-4603-A589-7422A47A8E4A}"/>
     </a:ext>
   </a:extLst>
 </a:theme>

</xml_diff>